<commit_message>
/Logistic regression and artificial neural network classification models
</commit_message>
<xml_diff>
--- a/Bibliografia /RevistasCientificas_Q1/Logistic regression and artificial neural network classificationmodels- a methodology review/Logistic regression and artificial neural network classification models.docx
+++ b/Bibliografia /RevistasCientificas_Q1/Logistic regression and artificial neural network classificationmodels- a methodology review/Logistic regression and artificial neural network classification models.docx
@@ -20,6 +20,28 @@
     <w:p/>
     <w:p/>
     <w:p>
+      <w:r>
+        <w:fldChar w:fldCharType="begin" w:fldLock="1"/>
+      </w:r>
+      <w:r>
+        <w:instrText>ADDIN CSL_CITATION {"citationItems":[{"id":"ITEM-1","itemData":{"DOI":"10.1016/S1532-0464(03)00034-0","ISSN":"15320464","PMID":"12968784","abstract":"Logistic regression and artificial neural networks are the models of choice in many medical data classification tasks. In this review, we summarize the differences and similarities of these models from a technical point of view, and compare them with other machine learning algorithms. We provide considerations useful for critically assessing the quality of the models and the results based on these models. Finally, we summarize our findings on how quality criteria for logistic regression and artificial neural network models are met in a sample of papers from the medical literature. © 2003 Elsevier Science (USA). All rights reserved.","author":[{"dropping-particle":"","family":"Dreiseitl","given":"Stephan","non-dropping-particle":"","parse-names":false,"suffix":""},{"dropping-particle":"","family":"Ohno-Machado","given":"Lucila","non-dropping-particle":"","parse-names":false,"suffix":""}],"container-title":"Journal of Biomedical Informatics","id":"ITEM-1","issue":"5-6","issued":{"date-parts":[["2002"]]},"page":"352-359","title":"Logistic regression and artificial neural network classification models: A methodology review","type":"article-journal","volume":"35"},"uris":["http://www.mendeley.com/documents/?uuid=6e8f006f-cc28-45e7-933f-dee85053fe38"]}],"mendeley":{"formattedCitation":"(Dreiseitl &amp; Ohno-Machado, 2002)","plainTextFormattedCitation":"(Dreiseitl &amp; Ohno-Machado, 2002)"},"properties":{"noteIndex":0},"schema":"https://github.com/citation-style-language/schema/raw/master/csl-citation.json"}</w:instrText>
+      </w:r>
+      <w:r>
+        <w:fldChar w:fldCharType="separate"/>
+      </w:r>
+      <w:r>
+        <w:rPr>
+          <w:noProof/>
+        </w:rPr>
+        <w:t>(Dreiseitl &amp; Ohno-Machado, 2002)</w:t>
+      </w:r>
+      <w:r>
+        <w:fldChar w:fldCharType="end"/>
+      </w:r>
+    </w:p>
+    <w:p/>
+    <w:p/>
+    <w:p>
       <w:pPr>
         <w:rPr>
           <w:lang w:val="pt-BR"/>
@@ -98,13 +120,12 @@
         </w:rPr>
         <w:t>Os modelos preditivos são utilizados numa variedade de médicos domínios para tarefas de diagnóstico e prognóstico. Estes os modelos são construídos a partir da "experiência", que constitui</w:t>
       </w:r>
-    </w:p>
-    <w:p>
-      <w:pPr>
-        <w:rPr>
-          <w:lang w:val="pt-BR"/>
-        </w:rPr>
-      </w:pPr>
+      <w:r>
+        <w:rPr>
+          <w:lang w:val="pt-BR"/>
+        </w:rPr>
+        <w:t xml:space="preserve"> </w:t>
+      </w:r>
       <w:r>
         <w:rPr>
           <w:lang w:val="pt-BR"/>
@@ -202,14 +223,8 @@
         <w:rPr>
           <w:lang w:val="pt-BR"/>
         </w:rPr>
-        <w:t xml:space="preserve">Ao utilizar diferentes funções do núcleo, vários graus de a não linearidade e a flexibilidade podem ser incluídas no modelo. Porque podem ser derivadas de estatísticas avançadas ideias, e os limites sobre o erro de generalização podem ser calculadas para eles, as máquinas vectoriais de apoio têm recebido um interesse de investigação considerável ao </w:t>
-      </w:r>
-      <w:r>
-        <w:rPr>
-          <w:lang w:val="pt-BR"/>
-        </w:rPr>
         <w:lastRenderedPageBreak/>
-        <w:t>longo dos últimos anos. Desempenhos iguais ou superiores aos de outros algoritmos de aprendizagem de máquinas têm sido relatados no literatura médica.</w:t>
+        <w:t>Ao utilizar diferentes funções do núcleo, vários graus de a não linearidade e a flexibilidade podem ser incluídas no modelo. Porque podem ser derivadas de estatísticas avançadas ideias, e os limites sobre o erro de generalização podem ser calculadas para eles, as máquinas vectoriais de apoio têm recebido um interesse de investigação considerável ao longo dos últimos anos. Desempenhos iguais ou superiores aos de outros algoritmos de aprendizagem de máquinas têm sido relatados no literatura médica.</w:t>
       </w:r>
     </w:p>
     <w:p>
@@ -433,21 +448,7 @@
         <w:rPr>
           <w:lang w:val="pt-BR"/>
         </w:rPr>
-        <w:t xml:space="preserve">Uma grande desvantagem das árvores de decisão é dada pelo processo de construção ganancioso: em cada passo, é </w:t>
-      </w:r>
-      <w:proofErr w:type="spellStart"/>
-      <w:r>
-        <w:rPr>
-          <w:lang w:val="pt-BR"/>
-        </w:rPr>
-        <w:t>seleccionada</w:t>
-      </w:r>
-      <w:proofErr w:type="spellEnd"/>
-      <w:r>
-        <w:rPr>
-          <w:lang w:val="pt-BR"/>
-        </w:rPr>
-        <w:t xml:space="preserve"> a combinação da melhor variável única e ponto de divisão óptimo; no entanto, um </w:t>
+        <w:t xml:space="preserve">Uma grande desvantagem das árvores de decisão é dada pelo processo de construção ganancioso: em cada passo, é selecionada a combinação da melhor variável única e ponto de divisão óptimo; no entanto, um </w:t>
       </w:r>
       <w:proofErr w:type="spellStart"/>
       <w:r>
@@ -515,14 +516,7 @@
         <w:rPr>
           <w:lang w:val="pt-BR"/>
         </w:rPr>
-        <w:t xml:space="preserve">Para os seguintes, deixar que todos os vectores de dados xi contenham um componente adicional 1. Isto facilitará a anotação em permitindo-nos escrever um simples produto de ponto a x para um combinação linear de componentes vectoriais em vez da mais incómodo </w:t>
-      </w:r>
-      <w:r>
-        <w:rPr>
-          <w:lang w:val="pt-BR"/>
-        </w:rPr>
-        <w:lastRenderedPageBreak/>
-        <w:t>a x þ a0. Geralmente, um modelo de regressão logística calcula a probabilidade de adesão à classe para uma das duas categorias do conjunto de dados:</w:t>
+        <w:t>Para os seguintes, deixar que todos os vectores de dados xi contenham um componente adicional 1. Isto facilitará a anotação em permitindo-nos escrever um simples produto de ponto a x para um combinação linear de componentes vectoriais em vez da mais incómodo a x þ a0. Geralmente, um modelo de regressão logística calcula a probabilidade de adesão à classe para uma das duas categorias do conjunto de dados:</w:t>
       </w:r>
     </w:p>
     <w:p>
@@ -1011,28 +1005,6 @@
         </w:rPr>
         <w:t xml:space="preserve"> de uma rede neural artificial é uma função não-linear dos inputs. Numa classificação isto significa que a fronteira da decisão pode ser não lineares também, tornando o modelo mais flexível em comparação com a regressão logística. Na Secção 4, resumimos uma amostra de publicações da revista biomédica campo para avaliar se este maior grau de flexibilidade resulta numa melhor precisão de classificação no mundo real conjuntos de dados. </w:t>
       </w:r>
-      <w:proofErr w:type="spellStart"/>
-      <w:r>
-        <w:rPr>
-          <w:lang w:val="pt-BR"/>
-        </w:rPr>
-        <w:t>macos</w:t>
-      </w:r>
-      <w:proofErr w:type="spellEnd"/>
-      <w:r>
-        <w:rPr>
-          <w:lang w:val="pt-BR"/>
-        </w:rPr>
-        <w:t>/</w:t>
-      </w:r>
-      <w:proofErr w:type="spellStart"/>
-      <w:r>
-        <w:rPr>
-          <w:lang w:val="pt-BR"/>
-        </w:rPr>
-        <w:t>deepLFree.translatedWithDeepL.text</w:t>
-      </w:r>
-      <w:proofErr w:type="spellEnd"/>
     </w:p>
     <w:sectPr>
       <w:pgSz w:w="11906" w:h="16838"/>
@@ -1762,4 +1734,16 @@
     </a:ext>
   </a:extLst>
 </a:theme>
+</file>
+
+<file path=customXml/item1.xml><?xml version="1.0" encoding="utf-8"?>
+<b:Sources xmlns:b="http://schemas.openxmlformats.org/officeDocument/2006/bibliography" xmlns="http://schemas.openxmlformats.org/officeDocument/2006/bibliography" SelectedStyle="/APASixthEditionOfficeOnline.xsl" StyleName="APA" Version="6"/>
+</file>
+
+<file path=customXml/itemProps1.xml><?xml version="1.0" encoding="utf-8"?>
+<ds:datastoreItem xmlns:ds="http://schemas.openxmlformats.org/officeDocument/2006/customXml" ds:itemID="{93FE8E58-4450-C549-BADE-67E47ECB8AFE}">
+  <ds:schemaRefs>
+    <ds:schemaRef ds:uri="http://schemas.openxmlformats.org/officeDocument/2006/bibliography"/>
+  </ds:schemaRefs>
+</ds:datastoreItem>
 </file>
</xml_diff>